<commit_message>
15DIC2022: Creacion de EDA y analisis preliminar de los datos
</commit_message>
<xml_diff>
--- a/visa04lab.docx
+++ b/visa04lab.docx
@@ -471,6 +471,7 @@
           </w:tcPr>
           <w:p>
             <w:pPr>
+              <w:spacing w:line="240" w:lineRule="auto"/>
               <w:jc w:val="center"/>
               <w:rPr>
                 <w:b/>
@@ -492,6 +493,7 @@
           </w:tcPr>
           <w:p>
             <w:pPr>
+              <w:spacing w:line="240" w:lineRule="auto"/>
               <w:jc w:val="center"/>
               <w:rPr>
                 <w:b/>
@@ -504,124 +506,6 @@
                 <w:bCs/>
               </w:rPr>
               <w:t>Cantidad de instancias</w:t>
-            </w:r>
-          </w:p>
-        </w:tc>
-      </w:tr>
-      <w:tr>
-        <w:trPr>
-          <w:jc w:val="center"/>
-        </w:trPr>
-        <w:tc>
-          <w:tcPr>
-            <w:tcW w:w="975" w:type="dxa"/>
-          </w:tcPr>
-          <w:p>
-            <w:proofErr w:type="spellStart"/>
-            <w:r>
-              <w:t>Acc</w:t>
-            </w:r>
-            <w:proofErr w:type="spellEnd"/>
-          </w:p>
-        </w:tc>
-        <w:tc>
-          <w:tcPr>
-            <w:tcW w:w="2706" w:type="dxa"/>
-          </w:tcPr>
-          <w:p>
-            <w:pPr>
-              <w:jc w:val="right"/>
-            </w:pPr>
-            <w:r>
-              <w:t xml:space="preserve"> 390</w:t>
-            </w:r>
-          </w:p>
-        </w:tc>
-      </w:tr>
-      <w:tr>
-        <w:trPr>
-          <w:jc w:val="center"/>
-        </w:trPr>
-        <w:tc>
-          <w:tcPr>
-            <w:tcW w:w="975" w:type="dxa"/>
-          </w:tcPr>
-          <w:p>
-            <w:r>
-              <w:t>Good</w:t>
-            </w:r>
-          </w:p>
-        </w:tc>
-        <w:tc>
-          <w:tcPr>
-            <w:tcW w:w="2706" w:type="dxa"/>
-          </w:tcPr>
-          <w:p>
-            <w:pPr>
-              <w:jc w:val="right"/>
-            </w:pPr>
-            <w:r>
-              <w:t xml:space="preserve"> 75</w:t>
-            </w:r>
-          </w:p>
-        </w:tc>
-      </w:tr>
-      <w:tr>
-        <w:trPr>
-          <w:jc w:val="center"/>
-        </w:trPr>
-        <w:tc>
-          <w:tcPr>
-            <w:tcW w:w="975" w:type="dxa"/>
-          </w:tcPr>
-          <w:p>
-            <w:proofErr w:type="spellStart"/>
-            <w:r>
-              <w:t>Unacc</w:t>
-            </w:r>
-            <w:proofErr w:type="spellEnd"/>
-          </w:p>
-        </w:tc>
-        <w:tc>
-          <w:tcPr>
-            <w:tcW w:w="2706" w:type="dxa"/>
-          </w:tcPr>
-          <w:p>
-            <w:pPr>
-              <w:jc w:val="right"/>
-            </w:pPr>
-            <w:r>
-              <w:t>1.215</w:t>
-            </w:r>
-          </w:p>
-        </w:tc>
-      </w:tr>
-      <w:tr>
-        <w:trPr>
-          <w:jc w:val="center"/>
-        </w:trPr>
-        <w:tc>
-          <w:tcPr>
-            <w:tcW w:w="975" w:type="dxa"/>
-          </w:tcPr>
-          <w:p>
-            <w:proofErr w:type="spellStart"/>
-            <w:r>
-              <w:t>Vgood</w:t>
-            </w:r>
-            <w:proofErr w:type="spellEnd"/>
-          </w:p>
-        </w:tc>
-        <w:tc>
-          <w:tcPr>
-            <w:tcW w:w="2706" w:type="dxa"/>
-          </w:tcPr>
-          <w:p>
-            <w:pPr>
-              <w:jc w:val="right"/>
-            </w:pPr>
-            <w:r>
-              <w:t xml:space="preserve"> 70</w:t>
             </w:r>
           </w:p>
         </w:tc>
@@ -636,19 +520,13 @@
           </w:tcPr>
           <w:p>
             <w:pPr>
-              <w:jc w:val="right"/>
-              <w:rPr>
-                <w:b/>
-                <w:bCs/>
-              </w:rPr>
+              <w:spacing w:line="240" w:lineRule="auto"/>
             </w:pPr>
-            <w:r>
-              <w:rPr>
-                <w:b/>
-                <w:bCs/>
-              </w:rPr>
-              <w:t>Total</w:t>
-            </w:r>
+            <w:proofErr w:type="spellStart"/>
+            <w:r>
+              <w:t>Acc</w:t>
+            </w:r>
+            <w:proofErr w:type="spellEnd"/>
           </w:p>
         </w:tc>
         <w:tc>
@@ -657,6 +535,126 @@
           </w:tcPr>
           <w:p>
             <w:pPr>
+              <w:spacing w:line="240" w:lineRule="auto"/>
+              <w:jc w:val="right"/>
+            </w:pPr>
+            <w:r>
+              <w:t xml:space="preserve"> 390</w:t>
+            </w:r>
+          </w:p>
+        </w:tc>
+      </w:tr>
+      <w:tr>
+        <w:trPr>
+          <w:jc w:val="center"/>
+        </w:trPr>
+        <w:tc>
+          <w:tcPr>
+            <w:tcW w:w="975" w:type="dxa"/>
+          </w:tcPr>
+          <w:p>
+            <w:pPr>
+              <w:spacing w:line="240" w:lineRule="auto"/>
+            </w:pPr>
+            <w:r>
+              <w:t>Good</w:t>
+            </w:r>
+          </w:p>
+        </w:tc>
+        <w:tc>
+          <w:tcPr>
+            <w:tcW w:w="2706" w:type="dxa"/>
+          </w:tcPr>
+          <w:p>
+            <w:pPr>
+              <w:spacing w:line="240" w:lineRule="auto"/>
+              <w:jc w:val="right"/>
+            </w:pPr>
+            <w:r>
+              <w:t xml:space="preserve"> 75</w:t>
+            </w:r>
+          </w:p>
+        </w:tc>
+      </w:tr>
+      <w:tr>
+        <w:trPr>
+          <w:jc w:val="center"/>
+        </w:trPr>
+        <w:tc>
+          <w:tcPr>
+            <w:tcW w:w="975" w:type="dxa"/>
+          </w:tcPr>
+          <w:p>
+            <w:pPr>
+              <w:spacing w:line="240" w:lineRule="auto"/>
+            </w:pPr>
+            <w:proofErr w:type="spellStart"/>
+            <w:r>
+              <w:t>Unacc</w:t>
+            </w:r>
+            <w:proofErr w:type="spellEnd"/>
+          </w:p>
+        </w:tc>
+        <w:tc>
+          <w:tcPr>
+            <w:tcW w:w="2706" w:type="dxa"/>
+          </w:tcPr>
+          <w:p>
+            <w:pPr>
+              <w:spacing w:line="240" w:lineRule="auto"/>
+              <w:jc w:val="right"/>
+            </w:pPr>
+            <w:r>
+              <w:t>1.215</w:t>
+            </w:r>
+          </w:p>
+        </w:tc>
+      </w:tr>
+      <w:tr>
+        <w:trPr>
+          <w:jc w:val="center"/>
+        </w:trPr>
+        <w:tc>
+          <w:tcPr>
+            <w:tcW w:w="975" w:type="dxa"/>
+          </w:tcPr>
+          <w:p>
+            <w:pPr>
+              <w:spacing w:line="240" w:lineRule="auto"/>
+            </w:pPr>
+            <w:proofErr w:type="spellStart"/>
+            <w:r>
+              <w:t>Vgood</w:t>
+            </w:r>
+            <w:proofErr w:type="spellEnd"/>
+          </w:p>
+        </w:tc>
+        <w:tc>
+          <w:tcPr>
+            <w:tcW w:w="2706" w:type="dxa"/>
+          </w:tcPr>
+          <w:p>
+            <w:pPr>
+              <w:spacing w:line="240" w:lineRule="auto"/>
+              <w:jc w:val="right"/>
+            </w:pPr>
+            <w:r>
+              <w:t xml:space="preserve"> 70</w:t>
+            </w:r>
+          </w:p>
+        </w:tc>
+      </w:tr>
+      <w:tr>
+        <w:trPr>
+          <w:jc w:val="center"/>
+        </w:trPr>
+        <w:tc>
+          <w:tcPr>
+            <w:tcW w:w="975" w:type="dxa"/>
+          </w:tcPr>
+          <w:p>
+            <w:pPr>
+              <w:spacing w:line="240" w:lineRule="auto"/>
               <w:jc w:val="right"/>
               <w:rPr>
                 <w:b/>
@@ -668,6 +666,28 @@
                 <w:b/>
                 <w:bCs/>
               </w:rPr>
+              <w:t>Total</w:t>
+            </w:r>
+          </w:p>
+        </w:tc>
+        <w:tc>
+          <w:tcPr>
+            <w:tcW w:w="2706" w:type="dxa"/>
+          </w:tcPr>
+          <w:p>
+            <w:pPr>
+              <w:spacing w:line="240" w:lineRule="auto"/>
+              <w:jc w:val="right"/>
+              <w:rPr>
+                <w:b/>
+                <w:bCs/>
+              </w:rPr>
+            </w:pPr>
+            <w:r>
+              <w:rPr>
+                <w:b/>
+                <w:bCs/>
+              </w:rPr>
               <w:t>1.750</w:t>
             </w:r>
           </w:p>
@@ -693,13 +713,14 @@
     <w:tbl>
       <w:tblPr>
         <w:tblStyle w:val="Tablaconcuadrcula"/>
-        <w:tblW w:w="8784" w:type="dxa"/>
+        <w:tblW w:w="9493" w:type="dxa"/>
         <w:tblLook w:val="04A0" w:firstRow="1" w:lastRow="0" w:firstColumn="1" w:lastColumn="0" w:noHBand="0" w:noVBand="1"/>
       </w:tblPr>
       <w:tblGrid>
         <w:gridCol w:w="1599"/>
-        <w:gridCol w:w="3783"/>
-        <w:gridCol w:w="3402"/>
+        <w:gridCol w:w="2932"/>
+        <w:gridCol w:w="2410"/>
+        <w:gridCol w:w="2552"/>
       </w:tblGrid>
       <w:tr>
         <w:tc>
@@ -709,6 +730,7 @@
           </w:tcPr>
           <w:p>
             <w:pPr>
+              <w:spacing w:line="240" w:lineRule="auto"/>
               <w:jc w:val="center"/>
               <w:rPr>
                 <w:b/>
@@ -726,11 +748,12 @@
         </w:tc>
         <w:tc>
           <w:tcPr>
-            <w:tcW w:w="3783" w:type="dxa"/>
+            <w:tcW w:w="2932" w:type="dxa"/>
             <w:vAlign w:val="center"/>
           </w:tcPr>
           <w:p>
             <w:pPr>
+              <w:spacing w:line="240" w:lineRule="auto"/>
               <w:jc w:val="center"/>
               <w:rPr>
                 <w:b/>
@@ -748,11 +771,12 @@
         </w:tc>
         <w:tc>
           <w:tcPr>
-            <w:tcW w:w="3402" w:type="dxa"/>
+            <w:tcW w:w="2410" w:type="dxa"/>
             <w:vAlign w:val="center"/>
           </w:tcPr>
           <w:p>
             <w:pPr>
+              <w:spacing w:line="240" w:lineRule="auto"/>
               <w:jc w:val="center"/>
               <w:rPr>
                 <w:b/>
@@ -764,14 +788,29 @@
                 <w:b/>
                 <w:bCs/>
               </w:rPr>
-              <w:t>T</w:t>
-            </w:r>
-            <w:r>
+              <w:t>Valor</w:t>
+            </w:r>
+          </w:p>
+        </w:tc>
+        <w:tc>
+          <w:tcPr>
+            <w:tcW w:w="2552" w:type="dxa"/>
+          </w:tcPr>
+          <w:p>
+            <w:pPr>
+              <w:spacing w:line="240" w:lineRule="auto"/>
+              <w:jc w:val="center"/>
               <w:rPr>
                 <w:b/>
                 <w:bCs/>
               </w:rPr>
-              <w:t>ipo</w:t>
+            </w:pPr>
+            <w:r>
+              <w:rPr>
+                <w:b/>
+                <w:bCs/>
+              </w:rPr>
+              <w:t>Observación</w:t>
             </w:r>
           </w:p>
         </w:tc>
@@ -784,6 +823,7 @@
           </w:tcPr>
           <w:p>
             <w:pPr>
+              <w:spacing w:line="240" w:lineRule="auto"/>
               <w:jc w:val="left"/>
             </w:pPr>
             <w:proofErr w:type="spellStart"/>
@@ -795,28 +835,30 @@
         </w:tc>
         <w:tc>
           <w:tcPr>
-            <w:tcW w:w="3783" w:type="dxa"/>
+            <w:tcW w:w="2932" w:type="dxa"/>
             <w:vAlign w:val="center"/>
           </w:tcPr>
           <w:p>
             <w:pPr>
+              <w:spacing w:line="240" w:lineRule="auto"/>
               <w:jc w:val="left"/>
             </w:pPr>
             <w:r>
-              <w:t xml:space="preserve">Rango de </w:t>
-            </w:r>
-            <w:r>
-              <w:t>Valor de venta</w:t>
+              <w:t>Rango de Valor de venta</w:t>
+            </w:r>
+            <w:r>
+              <w:t>.</w:t>
             </w:r>
           </w:p>
         </w:tc>
         <w:tc>
           <w:tcPr>
-            <w:tcW w:w="3402" w:type="dxa"/>
+            <w:tcW w:w="2410" w:type="dxa"/>
             <w:vAlign w:val="center"/>
           </w:tcPr>
           <w:p>
             <w:pPr>
+              <w:spacing w:line="240" w:lineRule="auto"/>
               <w:jc w:val="left"/>
             </w:pPr>
             <w:proofErr w:type="spellStart"/>
@@ -825,10 +867,7 @@
             </w:r>
             <w:proofErr w:type="spellEnd"/>
             <w:r>
-              <w:t>,</w:t>
-            </w:r>
-            <w:r>
-              <w:t xml:space="preserve"> </w:t>
+              <w:t xml:space="preserve">, </w:t>
             </w:r>
             <w:proofErr w:type="spellStart"/>
             <w:r>
@@ -836,10 +875,7 @@
             </w:r>
             <w:proofErr w:type="spellEnd"/>
             <w:r>
-              <w:t>,</w:t>
-            </w:r>
-            <w:r>
-              <w:t xml:space="preserve"> </w:t>
+              <w:t xml:space="preserve">, </w:t>
             </w:r>
             <w:proofErr w:type="spellStart"/>
             <w:r>
@@ -854,6 +890,24 @@
               <w:t>low</w:t>
             </w:r>
             <w:proofErr w:type="spellEnd"/>
+          </w:p>
+        </w:tc>
+        <w:tc>
+          <w:tcPr>
+            <w:tcW w:w="2552" w:type="dxa"/>
+            <w:vMerge w:val="restart"/>
+            <w:vAlign w:val="center"/>
+          </w:tcPr>
+          <w:p>
+            <w:pPr>
+              <w:spacing w:line="240" w:lineRule="auto"/>
+            </w:pPr>
+            <w:r>
+              <w:t xml:space="preserve">Ejecutando procesos EDA </w:t>
+            </w:r>
+            <w:r>
+              <w:t>se evidencia que son valores únicos, y de tipo categóricas.</w:t>
+            </w:r>
           </w:p>
         </w:tc>
       </w:tr>
@@ -865,6 +919,7 @@
           </w:tcPr>
           <w:p>
             <w:pPr>
+              <w:spacing w:line="240" w:lineRule="auto"/>
               <w:jc w:val="left"/>
             </w:pPr>
             <w:proofErr w:type="spellStart"/>
@@ -876,31 +931,30 @@
         </w:tc>
         <w:tc>
           <w:tcPr>
-            <w:tcW w:w="3783" w:type="dxa"/>
+            <w:tcW w:w="2932" w:type="dxa"/>
             <w:vAlign w:val="center"/>
           </w:tcPr>
           <w:p>
             <w:pPr>
+              <w:spacing w:line="240" w:lineRule="auto"/>
               <w:jc w:val="left"/>
             </w:pPr>
             <w:r>
-              <w:t xml:space="preserve">Rango de </w:t>
-            </w:r>
-            <w:r>
-              <w:t xml:space="preserve">Costo de </w:t>
-            </w:r>
-            <w:r>
-              <w:t>mantenimiento</w:t>
+              <w:t>Rango de Costo de mantenimiento</w:t>
+            </w:r>
+            <w:r>
+              <w:t>.</w:t>
             </w:r>
           </w:p>
         </w:tc>
         <w:tc>
           <w:tcPr>
-            <w:tcW w:w="3402" w:type="dxa"/>
+            <w:tcW w:w="2410" w:type="dxa"/>
             <w:vAlign w:val="center"/>
           </w:tcPr>
           <w:p>
             <w:pPr>
+              <w:spacing w:line="240" w:lineRule="auto"/>
               <w:jc w:val="left"/>
             </w:pPr>
             <w:proofErr w:type="spellStart"/>
@@ -932,6 +986,18 @@
               <w:t>low</w:t>
             </w:r>
             <w:proofErr w:type="spellEnd"/>
+          </w:p>
+        </w:tc>
+        <w:tc>
+          <w:tcPr>
+            <w:tcW w:w="2552" w:type="dxa"/>
+            <w:vMerge/>
+          </w:tcPr>
+          <w:p>
+            <w:pPr>
+              <w:spacing w:line="240" w:lineRule="auto"/>
+              <w:jc w:val="left"/>
+            </w:pPr>
           </w:p>
         </w:tc>
       </w:tr>
@@ -943,6 +1009,7 @@
           </w:tcPr>
           <w:p>
             <w:pPr>
+              <w:spacing w:line="240" w:lineRule="auto"/>
               <w:jc w:val="left"/>
             </w:pPr>
             <w:proofErr w:type="spellStart"/>
@@ -954,30 +1021,47 @@
         </w:tc>
         <w:tc>
           <w:tcPr>
-            <w:tcW w:w="3783" w:type="dxa"/>
+            <w:tcW w:w="2932" w:type="dxa"/>
             <w:vAlign w:val="center"/>
           </w:tcPr>
           <w:p>
             <w:pPr>
+              <w:spacing w:line="240" w:lineRule="auto"/>
               <w:jc w:val="left"/>
             </w:pPr>
             <w:r>
               <w:t>Característica de numero de puertas</w:t>
+            </w:r>
+            <w:r>
+              <w:t>.</w:t>
             </w:r>
           </w:p>
         </w:tc>
         <w:tc>
           <w:tcPr>
-            <w:tcW w:w="3402" w:type="dxa"/>
+            <w:tcW w:w="2410" w:type="dxa"/>
             <w:vAlign w:val="center"/>
           </w:tcPr>
           <w:p>
             <w:pPr>
+              <w:spacing w:line="240" w:lineRule="auto"/>
               <w:jc w:val="left"/>
             </w:pPr>
             <w:r>
               <w:t>2, 3, 4, 5more</w:t>
             </w:r>
+          </w:p>
+        </w:tc>
+        <w:tc>
+          <w:tcPr>
+            <w:tcW w:w="2552" w:type="dxa"/>
+            <w:vMerge/>
+          </w:tcPr>
+          <w:p>
+            <w:pPr>
+              <w:spacing w:line="240" w:lineRule="auto"/>
+              <w:jc w:val="left"/>
+            </w:pPr>
           </w:p>
         </w:tc>
       </w:tr>
@@ -989,6 +1073,7 @@
           </w:tcPr>
           <w:p>
             <w:pPr>
+              <w:spacing w:line="240" w:lineRule="auto"/>
               <w:jc w:val="left"/>
             </w:pPr>
             <w:proofErr w:type="spellStart"/>
@@ -1000,30 +1085,56 @@
         </w:tc>
         <w:tc>
           <w:tcPr>
-            <w:tcW w:w="3783" w:type="dxa"/>
+            <w:tcW w:w="2932" w:type="dxa"/>
             <w:vAlign w:val="center"/>
           </w:tcPr>
           <w:p>
             <w:pPr>
+              <w:spacing w:line="240" w:lineRule="auto"/>
               <w:jc w:val="left"/>
             </w:pPr>
             <w:r>
-              <w:t xml:space="preserve">Característica de numero de personas </w:t>
+              <w:t xml:space="preserve">Característica de </w:t>
+            </w:r>
+            <w:r>
+              <w:t>número</w:t>
+            </w:r>
+            <w:r>
+              <w:t xml:space="preserve"> de personas</w:t>
+            </w:r>
+            <w:r>
+              <w:t>.</w:t>
+            </w:r>
+            <w:r>
+              <w:t xml:space="preserve"> </w:t>
             </w:r>
           </w:p>
         </w:tc>
         <w:tc>
           <w:tcPr>
-            <w:tcW w:w="3402" w:type="dxa"/>
+            <w:tcW w:w="2410" w:type="dxa"/>
             <w:vAlign w:val="center"/>
           </w:tcPr>
           <w:p>
             <w:pPr>
+              <w:spacing w:line="240" w:lineRule="auto"/>
               <w:jc w:val="left"/>
             </w:pPr>
             <w:r>
               <w:t>2, 4, more</w:t>
             </w:r>
+          </w:p>
+        </w:tc>
+        <w:tc>
+          <w:tcPr>
+            <w:tcW w:w="2552" w:type="dxa"/>
+            <w:vMerge/>
+          </w:tcPr>
+          <w:p>
+            <w:pPr>
+              <w:spacing w:line="240" w:lineRule="auto"/>
+              <w:jc w:val="left"/>
+            </w:pPr>
           </w:p>
         </w:tc>
       </w:tr>
@@ -1035,6 +1146,7 @@
           </w:tcPr>
           <w:p>
             <w:pPr>
+              <w:spacing w:line="240" w:lineRule="auto"/>
               <w:jc w:val="left"/>
             </w:pPr>
             <w:proofErr w:type="spellStart"/>
@@ -1046,28 +1158,30 @@
         </w:tc>
         <w:tc>
           <w:tcPr>
-            <w:tcW w:w="3783" w:type="dxa"/>
+            <w:tcW w:w="2932" w:type="dxa"/>
             <w:vAlign w:val="center"/>
           </w:tcPr>
           <w:p>
             <w:pPr>
+              <w:spacing w:line="240" w:lineRule="auto"/>
               <w:jc w:val="left"/>
             </w:pPr>
             <w:r>
-              <w:t>Rango de c</w:t>
-            </w:r>
-            <w:r>
-              <w:t>apacidad de la cajuela</w:t>
+              <w:t>Rango de capacidad de la cajuela</w:t>
+            </w:r>
+            <w:r>
+              <w:t>.</w:t>
             </w:r>
           </w:p>
         </w:tc>
         <w:tc>
           <w:tcPr>
-            <w:tcW w:w="3402" w:type="dxa"/>
+            <w:tcW w:w="2410" w:type="dxa"/>
             <w:vAlign w:val="center"/>
           </w:tcPr>
           <w:p>
             <w:pPr>
+              <w:spacing w:line="240" w:lineRule="auto"/>
               <w:jc w:val="left"/>
             </w:pPr>
             <w:proofErr w:type="spellStart"/>
@@ -1091,6 +1205,18 @@
               <w:t>small</w:t>
             </w:r>
             <w:proofErr w:type="spellEnd"/>
+          </w:p>
+        </w:tc>
+        <w:tc>
+          <w:tcPr>
+            <w:tcW w:w="2552" w:type="dxa"/>
+            <w:vMerge/>
+          </w:tcPr>
+          <w:p>
+            <w:pPr>
+              <w:spacing w:line="240" w:lineRule="auto"/>
+              <w:jc w:val="left"/>
+            </w:pPr>
           </w:p>
         </w:tc>
       </w:tr>
@@ -1102,6 +1228,7 @@
           </w:tcPr>
           <w:p>
             <w:pPr>
+              <w:spacing w:line="240" w:lineRule="auto"/>
               <w:jc w:val="left"/>
             </w:pPr>
             <w:r>
@@ -1111,25 +1238,33 @@
         </w:tc>
         <w:tc>
           <w:tcPr>
-            <w:tcW w:w="3783" w:type="dxa"/>
+            <w:tcW w:w="2932" w:type="dxa"/>
             <w:vAlign w:val="center"/>
           </w:tcPr>
           <w:p>
             <w:pPr>
+              <w:spacing w:line="240" w:lineRule="auto"/>
               <w:jc w:val="left"/>
             </w:pPr>
             <w:r>
-              <w:t xml:space="preserve">Característica del nivel de seguridad </w:t>
+              <w:t>Característica del nivel de seguridad</w:t>
+            </w:r>
+            <w:r>
+              <w:t>.</w:t>
+            </w:r>
+            <w:r>
+              <w:t xml:space="preserve"> </w:t>
             </w:r>
           </w:p>
         </w:tc>
         <w:tc>
           <w:tcPr>
-            <w:tcW w:w="3402" w:type="dxa"/>
+            <w:tcW w:w="2410" w:type="dxa"/>
             <w:vAlign w:val="center"/>
           </w:tcPr>
           <w:p>
             <w:pPr>
+              <w:spacing w:line="240" w:lineRule="auto"/>
               <w:jc w:val="left"/>
             </w:pPr>
             <w:proofErr w:type="spellStart"/>
@@ -1153,6 +1288,18 @@
               <w:t>low</w:t>
             </w:r>
             <w:proofErr w:type="spellEnd"/>
+          </w:p>
+        </w:tc>
+        <w:tc>
+          <w:tcPr>
+            <w:tcW w:w="2552" w:type="dxa"/>
+            <w:vMerge/>
+          </w:tcPr>
+          <w:p>
+            <w:pPr>
+              <w:spacing w:line="240" w:lineRule="auto"/>
+              <w:jc w:val="left"/>
+            </w:pPr>
           </w:p>
         </w:tc>
       </w:tr>
@@ -1174,7 +1321,6 @@
           <w:b/>
           <w:bCs/>
         </w:rPr>
-        <w:lastRenderedPageBreak/>
         <w:t>¿Hay algún valor de atributo desconocido?</w:t>
       </w:r>
     </w:p>
@@ -1184,7 +1330,87 @@
       </w:r>
     </w:p>
     <w:p/>
-    <w:p/>
+    <w:p>
+      <w:r>
+        <w:lastRenderedPageBreak/>
+        <w:t>De acuerdo al análisis EDA inicial se determina lo siguiente:</w:t>
+      </w:r>
+    </w:p>
+    <w:p>
+      <w:pPr>
+        <w:pStyle w:val="Prrafodelista"/>
+        <w:numPr>
+          <w:ilvl w:val="0"/>
+          <w:numId w:val="7"/>
+        </w:numPr>
+        <w:ind w:left="426"/>
+      </w:pPr>
+      <w:r>
+        <w:t>Todos los atributos son categóricos</w:t>
+      </w:r>
+      <w:r>
+        <w:t xml:space="preserve">, por lo que para poder </w:t>
+      </w:r>
+      <w:r>
+        <w:t xml:space="preserve">ejecutar los algoritmos de </w:t>
+      </w:r>
+      <w:proofErr w:type="spellStart"/>
+      <w:r>
+        <w:t>s</w:t>
+      </w:r>
+      <w:r>
+        <w:t>klearn</w:t>
+      </w:r>
+      <w:proofErr w:type="spellEnd"/>
+      <w:r>
+        <w:t xml:space="preserve"> debemos convertir estos datos categóricos en valores enteros</w:t>
+      </w:r>
+      <w:r>
+        <w:t>.</w:t>
+      </w:r>
+    </w:p>
+    <w:p>
+      <w:pPr>
+        <w:pStyle w:val="Prrafodelista"/>
+        <w:numPr>
+          <w:ilvl w:val="0"/>
+          <w:numId w:val="7"/>
+        </w:numPr>
+        <w:ind w:left="426"/>
+      </w:pPr>
+      <w:r>
+        <w:t>El atributo “</w:t>
+      </w:r>
+      <w:proofErr w:type="spellStart"/>
+      <w:r>
+        <w:t>unacc</w:t>
+      </w:r>
+      <w:proofErr w:type="spellEnd"/>
+      <w:r>
+        <w:t>”</w:t>
+      </w:r>
+      <w:r>
+        <w:t xml:space="preserve"> (inaceptable)</w:t>
+      </w:r>
+      <w:r>
+        <w:t>,</w:t>
+      </w:r>
+      <w:r>
+        <w:t xml:space="preserve"> gestiona la cantidad de valores </w:t>
+      </w:r>
+      <w:r>
+        <w:t>más</w:t>
+      </w:r>
+      <w:r>
+        <w:t xml:space="preserve"> alto en comparación con los otros atributos, lo cual nos lle</w:t>
+      </w:r>
+      <w:r>
+        <w:t xml:space="preserve">va a determinar que este dataset esta desbalanceado a comparación </w:t>
+      </w:r>
+      <w:r>
+        <w:t>a los otros atributos de la clase.</w:t>
+      </w:r>
+    </w:p>
     <w:p>
       <w:pPr>
         <w:rPr>
@@ -1761,7 +1987,21 @@
               <w:sz w:val="22"/>
               <w:szCs w:val="22"/>
             </w:rPr>
-            <w:t>RODRIGUEZ NIAMA</w:t>
+            <w:t>RODR</w:t>
+          </w:r>
+          <w:r>
+            <w:rPr>
+              <w:sz w:val="22"/>
+              <w:szCs w:val="22"/>
+            </w:rPr>
+            <w:t>Í</w:t>
+          </w:r>
+          <w:r>
+            <w:rPr>
+              <w:sz w:val="22"/>
+              <w:szCs w:val="22"/>
+            </w:rPr>
+            <w:t>GUEZ NIAMA</w:t>
           </w:r>
         </w:p>
       </w:tc>
@@ -2200,6 +2440,119 @@
     </w:lvl>
   </w:abstractNum>
   <w:abstractNum w:abstractNumId="4" w15:restartNumberingAfterBreak="0">
+    <w:nsid w:val="4D31287E"/>
+    <w:multiLevelType w:val="hybridMultilevel"/>
+    <w:tmpl w:val="6680A636"/>
+    <w:lvl w:ilvl="0" w:tplc="300A0001">
+      <w:start w:val="1"/>
+      <w:numFmt w:val="bullet"/>
+      <w:lvlText w:val=""/>
+      <w:lvlJc w:val="left"/>
+      <w:pPr>
+        <w:ind w:left="720" w:hanging="360"/>
+      </w:pPr>
+      <w:rPr>
+        <w:rFonts w:ascii="Symbol" w:hAnsi="Symbol" w:hint="default"/>
+      </w:rPr>
+    </w:lvl>
+    <w:lvl w:ilvl="1" w:tplc="300A0003" w:tentative="1">
+      <w:start w:val="1"/>
+      <w:numFmt w:val="bullet"/>
+      <w:lvlText w:val="o"/>
+      <w:lvlJc w:val="left"/>
+      <w:pPr>
+        <w:ind w:left="1440" w:hanging="360"/>
+      </w:pPr>
+      <w:rPr>
+        <w:rFonts w:ascii="Courier New" w:hAnsi="Courier New" w:cs="Courier New" w:hint="default"/>
+      </w:rPr>
+    </w:lvl>
+    <w:lvl w:ilvl="2" w:tplc="300A0005" w:tentative="1">
+      <w:start w:val="1"/>
+      <w:numFmt w:val="bullet"/>
+      <w:lvlText w:val=""/>
+      <w:lvlJc w:val="left"/>
+      <w:pPr>
+        <w:ind w:left="2160" w:hanging="360"/>
+      </w:pPr>
+      <w:rPr>
+        <w:rFonts w:ascii="Wingdings" w:hAnsi="Wingdings" w:hint="default"/>
+      </w:rPr>
+    </w:lvl>
+    <w:lvl w:ilvl="3" w:tplc="300A0001" w:tentative="1">
+      <w:start w:val="1"/>
+      <w:numFmt w:val="bullet"/>
+      <w:lvlText w:val=""/>
+      <w:lvlJc w:val="left"/>
+      <w:pPr>
+        <w:ind w:left="2880" w:hanging="360"/>
+      </w:pPr>
+      <w:rPr>
+        <w:rFonts w:ascii="Symbol" w:hAnsi="Symbol" w:hint="default"/>
+      </w:rPr>
+    </w:lvl>
+    <w:lvl w:ilvl="4" w:tplc="300A0003" w:tentative="1">
+      <w:start w:val="1"/>
+      <w:numFmt w:val="bullet"/>
+      <w:lvlText w:val="o"/>
+      <w:lvlJc w:val="left"/>
+      <w:pPr>
+        <w:ind w:left="3600" w:hanging="360"/>
+      </w:pPr>
+      <w:rPr>
+        <w:rFonts w:ascii="Courier New" w:hAnsi="Courier New" w:cs="Courier New" w:hint="default"/>
+      </w:rPr>
+    </w:lvl>
+    <w:lvl w:ilvl="5" w:tplc="300A0005" w:tentative="1">
+      <w:start w:val="1"/>
+      <w:numFmt w:val="bullet"/>
+      <w:lvlText w:val=""/>
+      <w:lvlJc w:val="left"/>
+      <w:pPr>
+        <w:ind w:left="4320" w:hanging="360"/>
+      </w:pPr>
+      <w:rPr>
+        <w:rFonts w:ascii="Wingdings" w:hAnsi="Wingdings" w:hint="default"/>
+      </w:rPr>
+    </w:lvl>
+    <w:lvl w:ilvl="6" w:tplc="300A0001" w:tentative="1">
+      <w:start w:val="1"/>
+      <w:numFmt w:val="bullet"/>
+      <w:lvlText w:val=""/>
+      <w:lvlJc w:val="left"/>
+      <w:pPr>
+        <w:ind w:left="5040" w:hanging="360"/>
+      </w:pPr>
+      <w:rPr>
+        <w:rFonts w:ascii="Symbol" w:hAnsi="Symbol" w:hint="default"/>
+      </w:rPr>
+    </w:lvl>
+    <w:lvl w:ilvl="7" w:tplc="300A0003" w:tentative="1">
+      <w:start w:val="1"/>
+      <w:numFmt w:val="bullet"/>
+      <w:lvlText w:val="o"/>
+      <w:lvlJc w:val="left"/>
+      <w:pPr>
+        <w:ind w:left="5760" w:hanging="360"/>
+      </w:pPr>
+      <w:rPr>
+        <w:rFonts w:ascii="Courier New" w:hAnsi="Courier New" w:cs="Courier New" w:hint="default"/>
+      </w:rPr>
+    </w:lvl>
+    <w:lvl w:ilvl="8" w:tplc="300A0005" w:tentative="1">
+      <w:start w:val="1"/>
+      <w:numFmt w:val="bullet"/>
+      <w:lvlText w:val=""/>
+      <w:lvlJc w:val="left"/>
+      <w:pPr>
+        <w:ind w:left="6480" w:hanging="360"/>
+      </w:pPr>
+      <w:rPr>
+        <w:rFonts w:ascii="Wingdings" w:hAnsi="Wingdings" w:hint="default"/>
+      </w:rPr>
+    </w:lvl>
+  </w:abstractNum>
+  <w:abstractNum w:abstractNumId="5" w15:restartNumberingAfterBreak="0">
     <w:nsid w:val="572B45FA"/>
     <w:multiLevelType w:val="multilevel"/>
     <w:tmpl w:val="B37C3B20"/>
@@ -2319,7 +2672,7 @@
       </w:rPr>
     </w:lvl>
   </w:abstractNum>
-  <w:abstractNum w:abstractNumId="5" w15:restartNumberingAfterBreak="0">
+  <w:abstractNum w:abstractNumId="6" w15:restartNumberingAfterBreak="0">
     <w:nsid w:val="6FED33FD"/>
     <w:multiLevelType w:val="hybridMultilevel"/>
     <w:tmpl w:val="68945D8C"/>
@@ -2436,7 +2789,7 @@
     <w:abstractNumId w:val="3"/>
   </w:num>
   <w:num w:numId="2">
-    <w:abstractNumId w:val="4"/>
+    <w:abstractNumId w:val="5"/>
   </w:num>
   <w:num w:numId="3">
     <w:abstractNumId w:val="2"/>
@@ -2463,13 +2816,16 @@
     </w:lvlOverride>
   </w:num>
   <w:num w:numId="4">
-    <w:abstractNumId w:val="5"/>
+    <w:abstractNumId w:val="6"/>
   </w:num>
   <w:num w:numId="5">
     <w:abstractNumId w:val="1"/>
   </w:num>
   <w:num w:numId="6">
     <w:abstractNumId w:val="0"/>
+  </w:num>
+  <w:num w:numId="7">
+    <w:abstractNumId w:val="4"/>
   </w:num>
 </w:numbering>
 </file>

</xml_diff>

<commit_message>
20DIC2022: ejemplos Algoritmo Regresion Logistica
</commit_message>
<xml_diff>
--- a/visa04lab.docx
+++ b/visa04lab.docx
@@ -1346,27 +1346,75 @@
         <w:ind w:left="426"/>
       </w:pPr>
       <w:r>
-        <w:t>Todos los atributos son categóricos</w:t>
-      </w:r>
-      <w:r>
-        <w:t xml:space="preserve">, por lo que para poder </w:t>
-      </w:r>
-      <w:r>
-        <w:t xml:space="preserve">ejecutar los algoritmos de </w:t>
+        <w:t>El atributo “</w:t>
       </w:r>
       <w:proofErr w:type="spellStart"/>
       <w:r>
-        <w:t>s</w:t>
-      </w:r>
-      <w:r>
-        <w:t>klearn</w:t>
+        <w:t>unacc</w:t>
       </w:r>
       <w:proofErr w:type="spellEnd"/>
       <w:r>
-        <w:t xml:space="preserve"> debemos convertir estos datos categóricos en valores enteros</w:t>
-      </w:r>
-      <w:r>
-        <w:t>.</w:t>
+        <w:t>” (inaceptable),</w:t>
+      </w:r>
+      <w:r>
+        <w:t xml:space="preserve"> gestiona la cantidad de valores </w:t>
+      </w:r>
+      <w:r>
+        <w:t>más</w:t>
+      </w:r>
+      <w:r>
+        <w:t xml:space="preserve"> alto en comparación con los otros atributos</w:t>
+      </w:r>
+      <w:r>
+        <w:t xml:space="preserve"> que gestiona a clase</w:t>
+      </w:r>
+      <w:r>
+        <w:t xml:space="preserve"> (</w:t>
+      </w:r>
+      <w:proofErr w:type="spellStart"/>
+      <w:r>
+        <w:t>a</w:t>
+      </w:r>
+      <w:r>
+        <w:t>cc</w:t>
+      </w:r>
+      <w:proofErr w:type="spellEnd"/>
+      <w:r>
+        <w:t xml:space="preserve">, </w:t>
+      </w:r>
+      <w:proofErr w:type="spellStart"/>
+      <w:r>
+        <w:t>g</w:t>
+      </w:r>
+      <w:r>
+        <w:t>ood</w:t>
+      </w:r>
+      <w:proofErr w:type="spellEnd"/>
+      <w:r>
+        <w:t xml:space="preserve">, </w:t>
+      </w:r>
+      <w:proofErr w:type="spellStart"/>
+      <w:r>
+        <w:t>vgood</w:t>
+      </w:r>
+      <w:proofErr w:type="spellEnd"/>
+      <w:r>
+        <w:t>)</w:t>
+      </w:r>
+      <w:r>
+        <w:t>, lo cual nos lle</w:t>
+      </w:r>
+      <w:r>
+        <w:t>va a determinar que este</w:t>
+      </w:r>
+      <w:r>
+        <w:t xml:space="preserve"> atributo del</w:t>
+      </w:r>
+      <w:r>
+        <w:t xml:space="preserve"> dataset esta desbalanceado a comparación </w:t>
+      </w:r>
+      <w:r>
+        <w:t>a los otros atributos de la clase.</w:t>
       </w:r>
     </w:p>
     <w:p>
@@ -1379,46 +1427,118 @@
         <w:ind w:left="426"/>
       </w:pPr>
       <w:r>
-        <w:t>El atributo “</w:t>
-      </w:r>
-      <w:proofErr w:type="spellStart"/>
-      <w:r>
-        <w:t>unacc</w:t>
-      </w:r>
-      <w:proofErr w:type="spellEnd"/>
-      <w:r>
-        <w:t>”</w:t>
-      </w:r>
-      <w:r>
-        <w:t xml:space="preserve"> (inaceptable)</w:t>
-      </w:r>
-      <w:r>
-        <w:t>,</w:t>
-      </w:r>
-      <w:r>
-        <w:t xml:space="preserve"> gestiona la cantidad de valores </w:t>
-      </w:r>
-      <w:r>
-        <w:t>más</w:t>
-      </w:r>
-      <w:r>
-        <w:t xml:space="preserve"> alto en comparación con los otros atributos, lo cual nos lle</w:t>
-      </w:r>
-      <w:r>
-        <w:t xml:space="preserve">va a determinar que este dataset esta desbalanceado a comparación </w:t>
-      </w:r>
-      <w:r>
-        <w:t>a los otros atributos de la clase.</w:t>
+        <w:t xml:space="preserve">Con esta información se evidencia que </w:t>
+      </w:r>
+      <w:r>
+        <w:t>este es un problema de clasificación multiclase desequilibrado.</w:t>
+      </w:r>
+      <w:r>
+        <w:t xml:space="preserve"> </w:t>
       </w:r>
     </w:p>
     <w:p>
       <w:pPr>
-        <w:rPr>
-          <w:b/>
-          <w:bCs/>
-        </w:rPr>
-      </w:pPr>
+        <w:pStyle w:val="Prrafodelista"/>
+        <w:numPr>
+          <w:ilvl w:val="0"/>
+          <w:numId w:val="7"/>
+        </w:numPr>
+        <w:ind w:left="426"/>
+      </w:pPr>
+      <w:r>
+        <w:t>Finalmente se comenta que t</w:t>
+      </w:r>
+      <w:r>
+        <w:t>odos los atributos son</w:t>
+      </w:r>
+      <w:r>
+        <w:t xml:space="preserve"> </w:t>
+      </w:r>
+      <w:r>
+        <w:t>categóric</w:t>
+      </w:r>
+      <w:r>
+        <w:t>o</w:t>
+      </w:r>
+      <w:r>
+        <w:t xml:space="preserve">s, por lo que para poder ejecutar los algoritmos de </w:t>
+      </w:r>
+      <w:proofErr w:type="spellStart"/>
+      <w:r>
+        <w:t>sklearn</w:t>
+      </w:r>
+      <w:proofErr w:type="spellEnd"/>
+      <w:r>
+        <w:t xml:space="preserve"> debemos convertir estos datos categóricos en valores enteros.</w:t>
+      </w:r>
     </w:p>
+    <w:p/>
+    <w:p>
+      <w:r>
+        <w:t xml:space="preserve">Una vez ejecutado el </w:t>
+      </w:r>
+      <w:r>
+        <w:t xml:space="preserve">proceso de transformación de </w:t>
+      </w:r>
+      <w:r>
+        <w:t>valores categóricos a numéricos</w:t>
+      </w:r>
+      <w:r>
+        <w:t xml:space="preserve">, procedemos a </w:t>
+      </w:r>
+      <w:r>
+        <w:t xml:space="preserve">dividir el dataset resultante en datos de entrenamiento </w:t>
+      </w:r>
+      <w:r>
+        <w:t>y datos de test</w:t>
+      </w:r>
+      <w:r>
+        <w:t xml:space="preserve">, </w:t>
+      </w:r>
+      <w:r>
+        <w:t>una práctica común es 80% de los dat</w:t>
+      </w:r>
+      <w:r>
+        <w:t xml:space="preserve">os como entrenamiento y el 20% restante como </w:t>
+      </w:r>
+      <w:r>
+        <w:t>datos de test</w:t>
+      </w:r>
+      <w:r>
+        <w:t>,</w:t>
+      </w:r>
+      <w:r>
+        <w:t xml:space="preserve"> e</w:t>
+      </w:r>
+      <w:r>
+        <w:t xml:space="preserve">sto evitará problemas en los que nuestro algoritmo pueda fallar por </w:t>
+      </w:r>
+      <w:proofErr w:type="spellStart"/>
+      <w:r>
+        <w:t>sobregenerar</w:t>
+      </w:r>
+      <w:proofErr w:type="spellEnd"/>
+      <w:r>
+        <w:t xml:space="preserve"> conocimiento</w:t>
+      </w:r>
+      <w:r>
+        <w:t>.</w:t>
+      </w:r>
+      <w:r>
+        <w:t xml:space="preserve"> </w:t>
+      </w:r>
+    </w:p>
+    <w:p>
+      <w:r>
+        <w:t xml:space="preserve">Una vez generados estos datos se procede a ejecutar </w:t>
+      </w:r>
+      <w:r>
+        <w:t xml:space="preserve">los algoritmos </w:t>
+      </w:r>
+    </w:p>
+    <w:p/>
+    <w:p/>
+    <w:p/>
     <w:p>
       <w:pPr>
         <w:rPr>

</xml_diff>

<commit_message>
21DIC2022: Ajuste algoritmo CART, caso creacion de datos de prueba y de validacion
</commit_message>
<xml_diff>
--- a/visa04lab.docx
+++ b/visa04lab.docx
@@ -1446,22 +1446,13 @@
         <w:ind w:left="426"/>
       </w:pPr>
       <w:r>
-        <w:t>Finalmente se comenta que t</w:t>
-      </w:r>
-      <w:r>
-        <w:t>odos los atributos son</w:t>
-      </w:r>
-      <w:r>
-        <w:t xml:space="preserve"> </w:t>
-      </w:r>
-      <w:r>
-        <w:t>categóric</w:t>
-      </w:r>
-      <w:r>
-        <w:t>o</w:t>
-      </w:r>
-      <w:r>
-        <w:t xml:space="preserve">s, por lo que para poder ejecutar los algoritmos de </w:t>
+        <w:t>Finalmente se comenta que</w:t>
+      </w:r>
+      <w:r>
+        <w:t xml:space="preserve"> las variables del dataset a analizar son de tipo categóricas</w:t>
+      </w:r>
+      <w:r>
+        <w:t xml:space="preserve">, por lo que para poder ejecutar los algoritmos de </w:t>
       </w:r>
       <w:proofErr w:type="spellStart"/>
       <w:r>
@@ -1469,7 +1460,13 @@
       </w:r>
       <w:proofErr w:type="spellEnd"/>
       <w:r>
-        <w:t xml:space="preserve"> debemos convertir estos datos categóricos en valores enteros.</w:t>
+        <w:t xml:space="preserve"> debemos</w:t>
+      </w:r>
+      <w:r>
+        <w:t xml:space="preserve"> transformarlas en variables numéricas</w:t>
+      </w:r>
+      <w:r>
+        <w:t>.</w:t>
       </w:r>
     </w:p>
     <w:p/>

</xml_diff>